<commit_message>
edit the file sh
</commit_message>
<xml_diff>
--- a/mangement.docx
+++ b/mangement.docx
@@ -2,6 +2,1050 @@
 <file path=word/document.xml><?xml version="1.0" encoding="utf-8"?>
 <w:document xmlns:wpc="http://schemas.microsoft.com/office/word/2010/wordprocessingCanvas" xmlns:cx="http://schemas.microsoft.com/office/drawing/2014/chartex" xmlns:cx1="http://schemas.microsoft.com/office/drawing/2015/9/8/chartex" xmlns:cx2="http://schemas.microsoft.com/office/drawing/2015/10/21/chartex" xmlns:cx3="http://schemas.microsoft.com/office/drawing/2016/5/9/chartex" xmlns:cx4="http://schemas.microsoft.com/office/drawing/2016/5/10/chartex" xmlns:cx5="http://schemas.microsoft.com/office/drawing/2016/5/11/chartex" xmlns:cx6="http://schemas.microsoft.com/office/drawing/2016/5/12/chartex" xmlns:cx7="http://schemas.microsoft.com/office/drawing/2016/5/13/chartex" xmlns:cx8="http://schemas.microsoft.com/office/drawing/2016/5/14/chartex" xmlns:mc="http://schemas.openxmlformats.org/markup-compatibility/2006" xmlns:aink="http://schemas.microsoft.com/office/drawing/2016/ink" xmlns:am3d="http://schemas.microsoft.com/office/drawing/2017/model3d" xmlns:o="urn:schemas-microsoft-com:office:office" xmlns:oel="http://schemas.microsoft.com/office/2019/extlst" xmlns:r="http://schemas.openxmlformats.org/officeDocument/2006/relationships" xmlns:m="http://schemas.openxmlformats.org/officeDocument/2006/math" xmlns:v="urn:schemas-microsoft-com:vml" xmlns:wp14="http://schemas.microsoft.com/office/word/2010/wordprocessingDrawing" xmlns:wp="http://schemas.openxmlformats.org/drawingml/2006/wordprocessingDrawing" xmlns:w10="urn:schemas-microsoft-com:office:word" xmlns:w="http://schemas.openxmlformats.org/wordprocessingml/2006/main" xmlns:w14="http://schemas.microsoft.com/office/word/2010/wordml" xmlns:w15="http://schemas.microsoft.com/office/word/2012/wordml" xmlns:w16cex="http://schemas.microsoft.com/office/word/2018/wordml/cex" xmlns:w16cid="http://schemas.microsoft.com/office/word/2016/wordml/cid" xmlns:w16="http://schemas.microsoft.com/office/word/2018/wordml" xmlns:w16du="http://schemas.microsoft.com/office/word/2023/wordml/word16du" xmlns:w16sdtdh="http://schemas.microsoft.com/office/word/2020/wordml/sdtdatahash" xmlns:w16sdtfl="http://schemas.microsoft.com/office/word/2024/wordml/sdtformatlock" xmlns:w16se="http://schemas.microsoft.com/office/word/2015/wordml/symex" xmlns:wpg="http://schemas.microsoft.com/office/word/2010/wordprocessingGroup" xmlns:wpi="http://schemas.microsoft.com/office/word/2010/wordprocessingInk" xmlns:wne="http://schemas.microsoft.com/office/word/2006/wordml" xmlns:wps="http://schemas.microsoft.com/office/word/2010/wordprocessingShape" mc:Ignorable="w14 w15 w16se w16cid w16 w16cex w16sdtdh w16sdtfl w16du wp14">
   <w:body>
+    <w:p>
+      <w:pPr>
+        <w:rPr>
+          <w:sz w:val="28"/>
+          <w:szCs w:val="28"/>
+        </w:rPr>
+      </w:pPr>
+      <w:r>
+        <w:rPr>
+          <w:sz w:val="28"/>
+          <w:szCs w:val="28"/>
+        </w:rPr>
+        <w:drawing>
+          <wp:anchor distT="0" distB="0" distL="114300" distR="114300" simplePos="0" relativeHeight="251660288" behindDoc="0" locked="0" layoutInCell="1" allowOverlap="1" wp14:anchorId="63DC46A3" wp14:editId="0FB9A088">
+            <wp:simplePos x="0" y="0"/>
+            <wp:positionH relativeFrom="column">
+              <wp:posOffset>-285750</wp:posOffset>
+            </wp:positionH>
+            <wp:positionV relativeFrom="paragraph">
+              <wp:posOffset>9525</wp:posOffset>
+            </wp:positionV>
+            <wp:extent cx="1381125" cy="1381125"/>
+            <wp:effectExtent l="0" t="0" r="9525" b="9525"/>
+            <wp:wrapSquare wrapText="bothSides"/>
+            <wp:docPr id="1963912975" name="Picture 8"/>
+            <wp:cNvGraphicFramePr>
+              <a:graphicFrameLocks xmlns:a="http://schemas.openxmlformats.org/drawingml/2006/main" noChangeAspect="1"/>
+            </wp:cNvGraphicFramePr>
+            <a:graphic xmlns:a="http://schemas.openxmlformats.org/drawingml/2006/main">
+              <a:graphicData uri="http://schemas.openxmlformats.org/drawingml/2006/picture">
+                <pic:pic xmlns:pic="http://schemas.openxmlformats.org/drawingml/2006/picture">
+                  <pic:nvPicPr>
+                    <pic:cNvPr id="0" name="صورة 3"/>
+                    <pic:cNvPicPr>
+                      <a:picLocks noChangeAspect="1" noChangeArrowheads="1"/>
+                    </pic:cNvPicPr>
+                  </pic:nvPicPr>
+                  <pic:blipFill>
+                    <a:blip r:embed="rId5">
+                      <a:extLst>
+                        <a:ext uri="{28A0092B-C50C-407E-A947-70E740481C1C}">
+                          <a14:useLocalDpi xmlns:a14="http://schemas.microsoft.com/office/drawing/2010/main" val="0"/>
+                        </a:ext>
+                      </a:extLst>
+                    </a:blip>
+                    <a:srcRect/>
+                    <a:stretch>
+                      <a:fillRect/>
+                    </a:stretch>
+                  </pic:blipFill>
+                  <pic:spPr bwMode="auto">
+                    <a:xfrm>
+                      <a:off x="0" y="0"/>
+                      <a:ext cx="1381125" cy="1381125"/>
+                    </a:xfrm>
+                    <a:prstGeom prst="rect">
+                      <a:avLst/>
+                    </a:prstGeom>
+                    <a:noFill/>
+                  </pic:spPr>
+                </pic:pic>
+              </a:graphicData>
+            </a:graphic>
+            <wp14:sizeRelH relativeFrom="margin">
+              <wp14:pctWidth>0</wp14:pctWidth>
+            </wp14:sizeRelH>
+            <wp14:sizeRelV relativeFrom="margin">
+              <wp14:pctHeight>0</wp14:pctHeight>
+            </wp14:sizeRelV>
+          </wp:anchor>
+        </w:drawing>
+      </w:r>
+      <w:r>
+        <w:rPr>
+          <w:sz w:val="28"/>
+          <w:szCs w:val="28"/>
+          <w:rtl/>
+        </w:rPr>
+        <w:t>جامعة دمشق</w:t>
+      </w:r>
+    </w:p>
+    <w:p>
+      <w:pPr>
+        <w:ind w:left="360" w:hanging="360"/>
+        <w:rPr>
+          <w:sz w:val="28"/>
+          <w:szCs w:val="28"/>
+          <w:rtl/>
+        </w:rPr>
+      </w:pPr>
+      <w:r>
+        <w:rPr>
+          <w:sz w:val="28"/>
+          <w:szCs w:val="28"/>
+          <w:rtl/>
+        </w:rPr>
+        <w:t>كلية الهندسة المعلوماتية</w:t>
+      </w:r>
+    </w:p>
+    <w:p>
+      <w:pPr>
+        <w:ind w:left="360" w:hanging="360"/>
+        <w:rPr>
+          <w:sz w:val="28"/>
+          <w:szCs w:val="28"/>
+          <w:rtl/>
+        </w:rPr>
+      </w:pPr>
+      <w:r>
+        <w:rPr>
+          <w:sz w:val="28"/>
+          <w:szCs w:val="28"/>
+          <w:rtl/>
+        </w:rPr>
+        <w:t xml:space="preserve">السنة </w:t>
+      </w:r>
+      <w:r>
+        <w:rPr>
+          <w:rFonts w:hint="cs"/>
+          <w:sz w:val="28"/>
+          <w:szCs w:val="28"/>
+          <w:rtl/>
+        </w:rPr>
+        <w:t>الرابعة</w:t>
+      </w:r>
+    </w:p>
+    <w:p>
+      <w:pPr>
+        <w:ind w:left="360" w:hanging="360"/>
+        <w:rPr>
+          <w:rFonts w:hint="cs"/>
+          <w:rtl/>
+        </w:rPr>
+      </w:pPr>
+      <w:r>
+        <w:rPr>
+          <w:sz w:val="28"/>
+          <w:szCs w:val="28"/>
+          <w:rtl/>
+        </w:rPr>
+        <mc:AlternateContent>
+          <mc:Choice Requires="wps">
+            <w:drawing>
+              <wp:anchor distT="0" distB="0" distL="114300" distR="114300" simplePos="0" relativeHeight="251662336" behindDoc="0" locked="0" layoutInCell="1" allowOverlap="1" wp14:anchorId="148ED32E" wp14:editId="5C0AFA3F">
+                <wp:simplePos x="0" y="0"/>
+                <wp:positionH relativeFrom="column">
+                  <wp:posOffset>1318260</wp:posOffset>
+                </wp:positionH>
+                <wp:positionV relativeFrom="paragraph">
+                  <wp:posOffset>7506335</wp:posOffset>
+                </wp:positionV>
+                <wp:extent cx="2470785" cy="797560"/>
+                <wp:effectExtent l="0" t="0" r="0" b="2540"/>
+                <wp:wrapNone/>
+                <wp:docPr id="811712246" name="Text Box 7"/>
+                <wp:cNvGraphicFramePr/>
+                <a:graphic xmlns:a="http://schemas.openxmlformats.org/drawingml/2006/main">
+                  <a:graphicData uri="http://schemas.microsoft.com/office/word/2010/wordprocessingShape">
+                    <wps:wsp>
+                      <wps:cNvSpPr txBox="1"/>
+                      <wps:spPr>
+                        <a:xfrm>
+                          <a:off x="0" y="0"/>
+                          <a:ext cx="2470785" cy="797560"/>
+                        </a:xfrm>
+                        <a:prstGeom prst="rect">
+                          <a:avLst/>
+                        </a:prstGeom>
+                        <a:noFill/>
+                        <a:ln w="6350">
+                          <a:noFill/>
+                        </a:ln>
+                      </wps:spPr>
+                      <wps:txbx>
+                        <w:txbxContent>
+                          <w:p>
+                            <w:pPr>
+                              <w:jc w:val="center"/>
+                              <w:rPr>
+                                <w:b/>
+                                <w:bCs/>
+                                <w:sz w:val="40"/>
+                                <w:szCs w:val="40"/>
+                              </w:rPr>
+                            </w:pPr>
+                            <w:r>
+                              <w:rPr>
+                                <w:b/>
+                                <w:bCs/>
+                                <w:sz w:val="40"/>
+                                <w:szCs w:val="40"/>
+                                <w:rtl/>
+                              </w:rPr>
+                              <w:t>إشراف:</w:t>
+                            </w:r>
+                          </w:p>
+                          <w:p>
+                            <w:pPr>
+                              <w:jc w:val="center"/>
+                              <w:rPr>
+                                <w:sz w:val="36"/>
+                                <w:szCs w:val="36"/>
+                                <w:rtl/>
+                              </w:rPr>
+                            </w:pPr>
+                            <w:r>
+                              <w:rPr>
+                                <w:rFonts w:hint="cs"/>
+                                <w:sz w:val="36"/>
+                                <w:szCs w:val="36"/>
+                                <w:rtl/>
+                              </w:rPr>
+                              <w:t>الدكتورة صابرين ونوس</w:t>
+                            </w:r>
+                          </w:p>
+                        </w:txbxContent>
+                      </wps:txbx>
+                      <wps:bodyPr rot="0" spcFirstLastPara="0" vertOverflow="clip" horzOverflow="clip" vert="horz" wrap="square" lIns="91440" tIns="45720" rIns="91440" bIns="45720" numCol="1" spcCol="0" rtlCol="1" fromWordArt="0" anchor="t" anchorCtr="0" forceAA="0" compatLnSpc="1">
+                        <a:prstTxWarp prst="textNoShape">
+                          <a:avLst/>
+                        </a:prstTxWarp>
+                        <a:noAutofit/>
+                      </wps:bodyPr>
+                    </wps:wsp>
+                  </a:graphicData>
+                </a:graphic>
+                <wp14:sizeRelH relativeFrom="page">
+                  <wp14:pctWidth>0</wp14:pctWidth>
+                </wp14:sizeRelH>
+                <wp14:sizeRelV relativeFrom="margin">
+                  <wp14:pctHeight>0</wp14:pctHeight>
+                </wp14:sizeRelV>
+              </wp:anchor>
+            </w:drawing>
+          </mc:Choice>
+          <mc:Fallback>
+            <w:pict>
+              <v:shapetype w14:anchorId="148ED32E" id="_x0000_t202" coordsize="21600,21600" o:spt="202" path="m,l,21600r21600,l21600,xe">
+                <v:stroke joinstyle="miter"/>
+                <v:path gradientshapeok="t" o:connecttype="rect"/>
+              </v:shapetype>
+              <v:shape id="Text Box 7" o:spid="_x0000_s1026" type="#_x0000_t202" style="position:absolute;left:0;text-align:left;margin-left:103.8pt;margin-top:591.05pt;width:194.55pt;height:62.8pt;z-index:251662336;visibility:visible;mso-wrap-style:square;mso-width-percent:0;mso-height-percent:0;mso-wrap-distance-left:9pt;mso-wrap-distance-top:0;mso-wrap-distance-right:9pt;mso-wrap-distance-bottom:0;mso-position-horizontal:absolute;mso-position-horizontal-relative:text;mso-position-vertical:absolute;mso-position-vertical-relative:text;mso-width-percent:0;mso-height-percent:0;mso-width-relative:page;mso-height-relative:margin;v-text-anchor:top" o:gfxdata="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" filled="f" stroked="f" strokeweight=".5pt">
+                <v:textbox>
+                  <w:txbxContent>
+                    <w:p>
+                      <w:pPr>
+                        <w:jc w:val="center"/>
+                        <w:rPr>
+                          <w:b/>
+                          <w:bCs/>
+                          <w:sz w:val="40"/>
+                          <w:szCs w:val="40"/>
+                        </w:rPr>
+                      </w:pPr>
+                      <w:r>
+                        <w:rPr>
+                          <w:b/>
+                          <w:bCs/>
+                          <w:sz w:val="40"/>
+                          <w:szCs w:val="40"/>
+                          <w:rtl/>
+                        </w:rPr>
+                        <w:t>إشراف:</w:t>
+                      </w:r>
+                    </w:p>
+                    <w:p>
+                      <w:pPr>
+                        <w:jc w:val="center"/>
+                        <w:rPr>
+                          <w:sz w:val="36"/>
+                          <w:szCs w:val="36"/>
+                          <w:rtl/>
+                        </w:rPr>
+                      </w:pPr>
+                      <w:r>
+                        <w:rPr>
+                          <w:rFonts w:hint="cs"/>
+                          <w:sz w:val="36"/>
+                          <w:szCs w:val="36"/>
+                          <w:rtl/>
+                        </w:rPr>
+                        <w:t>الدكتورة صابرين ونوس</w:t>
+                      </w:r>
+                    </w:p>
+                  </w:txbxContent>
+                </v:textbox>
+              </v:shape>
+            </w:pict>
+          </mc:Fallback>
+        </mc:AlternateContent>
+      </w:r>
+      <w:r>
+        <w:rPr>
+          <w:rFonts w:hint="cs"/>
+          <w:sz w:val="28"/>
+          <w:szCs w:val="28"/>
+          <w:rtl/>
+        </w:rPr>
+        <w:t>الإدارة و الاقتصاد</w:t>
+      </w:r>
+    </w:p>
+    <w:p>
+      <w:pPr>
+        <w:ind w:left="360" w:hanging="360"/>
+        <w:rPr>
+          <w:rtl/>
+        </w:rPr>
+      </w:pPr>
+    </w:p>
+    <w:p>
+      <w:pPr>
+        <w:ind w:left="360" w:hanging="360"/>
+        <w:rPr>
+          <w:rtl/>
+        </w:rPr>
+      </w:pPr>
+    </w:p>
+    <w:p>
+      <w:pPr>
+        <w:ind w:left="360" w:hanging="360"/>
+        <w:rPr>
+          <w:rtl/>
+        </w:rPr>
+      </w:pPr>
+    </w:p>
+    <w:p>
+      <w:pPr>
+        <w:ind w:left="360" w:hanging="360"/>
+        <w:rPr>
+          <w:rtl/>
+        </w:rPr>
+      </w:pPr>
+    </w:p>
+    <w:p>
+      <w:pPr>
+        <w:ind w:left="360" w:hanging="360"/>
+        <w:rPr>
+          <w:rtl/>
+        </w:rPr>
+      </w:pPr>
+    </w:p>
+    <w:p>
+      <w:pPr>
+        <w:ind w:left="360" w:hanging="360"/>
+        <w:rPr>
+          <w:rtl/>
+        </w:rPr>
+      </w:pPr>
+    </w:p>
+    <w:p>
+      <w:pPr>
+        <w:ind w:left="360" w:hanging="360"/>
+        <w:rPr>
+          <w:rtl/>
+        </w:rPr>
+      </w:pPr>
+    </w:p>
+    <w:p>
+      <w:pPr>
+        <w:ind w:left="360" w:hanging="360"/>
+        <w:rPr>
+          <w:rtl/>
+        </w:rPr>
+      </w:pPr>
+    </w:p>
+    <w:p>
+      <w:pPr>
+        <w:ind w:left="360" w:hanging="360"/>
+        <w:rPr>
+          <w:rtl/>
+        </w:rPr>
+      </w:pPr>
+      <w:r>
+        <w:rPr>
+          <w:sz w:val="28"/>
+          <w:szCs w:val="28"/>
+          <w:rtl/>
+        </w:rPr>
+        <mc:AlternateContent>
+          <mc:Choice Requires="wps">
+            <w:drawing>
+              <wp:anchor distT="0" distB="0" distL="114300" distR="114300" simplePos="0" relativeHeight="251659264" behindDoc="0" locked="0" layoutInCell="1" allowOverlap="1" wp14:anchorId="464837C5" wp14:editId="79EA3CB7">
+                <wp:simplePos x="0" y="0"/>
+                <wp:positionH relativeFrom="margin">
+                  <wp:posOffset>1133475</wp:posOffset>
+                </wp:positionH>
+                <wp:positionV relativeFrom="paragraph">
+                  <wp:posOffset>16510</wp:posOffset>
+                </wp:positionV>
+                <wp:extent cx="3000375" cy="1009650"/>
+                <wp:effectExtent l="0" t="0" r="0" b="0"/>
+                <wp:wrapNone/>
+                <wp:docPr id="68048783" name="Text Box 6"/>
+                <wp:cNvGraphicFramePr/>
+                <a:graphic xmlns:a="http://schemas.openxmlformats.org/drawingml/2006/main">
+                  <a:graphicData uri="http://schemas.microsoft.com/office/word/2010/wordprocessingShape">
+                    <wps:wsp>
+                      <wps:cNvSpPr txBox="1"/>
+                      <wps:spPr>
+                        <a:xfrm>
+                          <a:off x="0" y="0"/>
+                          <a:ext cx="3000375" cy="1009650"/>
+                        </a:xfrm>
+                        <a:prstGeom prst="rect">
+                          <a:avLst/>
+                        </a:prstGeom>
+                        <a:noFill/>
+                        <a:ln w="6350">
+                          <a:noFill/>
+                        </a:ln>
+                      </wps:spPr>
+                      <wps:txbx>
+                        <w:txbxContent>
+                          <w:p>
+                            <w:pPr>
+                              <w:rPr>
+                                <w:sz w:val="48"/>
+                                <w:szCs w:val="48"/>
+                                <w:rtl/>
+                              </w:rPr>
+                            </w:pPr>
+                            <w:r>
+                              <w:rPr>
+                                <w:rFonts w:hint="cs"/>
+                                <w:sz w:val="48"/>
+                                <w:szCs w:val="48"/>
+                                <w:rtl/>
+                              </w:rPr>
+                              <w:t>دراسة منهجية علمية شاملة</w:t>
+                            </w:r>
+                          </w:p>
+                          <w:p>
+                            <w:pPr>
+                              <w:rPr>
+                                <w:sz w:val="48"/>
+                                <w:szCs w:val="48"/>
+                              </w:rPr>
+                            </w:pPr>
+                            <w:r>
+                              <w:rPr>
+                                <w:rFonts w:hint="cs"/>
+                                <w:sz w:val="48"/>
+                                <w:szCs w:val="48"/>
+                                <w:rtl/>
+                              </w:rPr>
+                              <w:t xml:space="preserve">       لشركة سيريتيل</w:t>
+                            </w:r>
+                          </w:p>
+                        </w:txbxContent>
+                      </wps:txbx>
+                      <wps:bodyPr rot="0" spcFirstLastPara="0" vertOverflow="clip" horzOverflow="clip" vert="horz" wrap="square" lIns="91440" tIns="45720" rIns="91440" bIns="45720" numCol="1" spcCol="0" rtlCol="1" fromWordArt="0" anchor="t" anchorCtr="0" forceAA="0" compatLnSpc="1">
+                        <a:prstTxWarp prst="textNoShape">
+                          <a:avLst/>
+                        </a:prstTxWarp>
+                        <a:noAutofit/>
+                      </wps:bodyPr>
+                    </wps:wsp>
+                  </a:graphicData>
+                </a:graphic>
+                <wp14:sizeRelH relativeFrom="margin">
+                  <wp14:pctWidth>0</wp14:pctWidth>
+                </wp14:sizeRelH>
+                <wp14:sizeRelV relativeFrom="margin">
+                  <wp14:pctHeight>0</wp14:pctHeight>
+                </wp14:sizeRelV>
+              </wp:anchor>
+            </w:drawing>
+          </mc:Choice>
+          <mc:Fallback>
+            <w:pict>
+              <v:shape w14:anchorId="464837C5" id="Text Box 6" o:spid="_x0000_s1027" type="#_x0000_t202" style="position:absolute;left:0;text-align:left;margin-left:89.25pt;margin-top:1.3pt;width:236.25pt;height:79.5pt;z-index:251659264;visibility:visible;mso-wrap-style:square;mso-width-percent:0;mso-height-percent:0;mso-wrap-distance-left:9pt;mso-wrap-distance-top:0;mso-wrap-distance-right:9pt;mso-wrap-distance-bottom:0;mso-position-horizontal:absolute;mso-position-horizontal-relative:margin;mso-position-vertical:absolute;mso-position-vertical-relative:text;mso-width-percent:0;mso-height-percent:0;mso-width-relative:margin;mso-height-relative:margin;v-text-anchor:top" o:gfxdata="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" filled="f" stroked="f" strokeweight=".5pt">
+                <v:textbox>
+                  <w:txbxContent>
+                    <w:p>
+                      <w:pPr>
+                        <w:rPr>
+                          <w:sz w:val="48"/>
+                          <w:szCs w:val="48"/>
+                          <w:rtl/>
+                        </w:rPr>
+                      </w:pPr>
+                      <w:r>
+                        <w:rPr>
+                          <w:rFonts w:hint="cs"/>
+                          <w:sz w:val="48"/>
+                          <w:szCs w:val="48"/>
+                          <w:rtl/>
+                        </w:rPr>
+                        <w:t>دراسة منهجية علمية شاملة</w:t>
+                      </w:r>
+                    </w:p>
+                    <w:p>
+                      <w:pPr>
+                        <w:rPr>
+                          <w:sz w:val="48"/>
+                          <w:szCs w:val="48"/>
+                        </w:rPr>
+                      </w:pPr>
+                      <w:r>
+                        <w:rPr>
+                          <w:rFonts w:hint="cs"/>
+                          <w:sz w:val="48"/>
+                          <w:szCs w:val="48"/>
+                          <w:rtl/>
+                        </w:rPr>
+                        <w:t xml:space="preserve">       لشركة سيريتيل</w:t>
+                      </w:r>
+                    </w:p>
+                  </w:txbxContent>
+                </v:textbox>
+                <w10:wrap anchorx="margin"/>
+              </v:shape>
+            </w:pict>
+          </mc:Fallback>
+        </mc:AlternateContent>
+      </w:r>
+    </w:p>
+    <w:p>
+      <w:pPr>
+        <w:ind w:left="360" w:hanging="360"/>
+        <w:rPr>
+          <w:rtl/>
+        </w:rPr>
+      </w:pPr>
+    </w:p>
+    <w:p>
+      <w:pPr>
+        <w:ind w:left="360" w:hanging="360"/>
+        <w:rPr>
+          <w:rtl/>
+        </w:rPr>
+      </w:pPr>
+    </w:p>
+    <w:p>
+      <w:pPr>
+        <w:ind w:left="360" w:hanging="360"/>
+        <w:rPr>
+          <w:rtl/>
+        </w:rPr>
+      </w:pPr>
+    </w:p>
+    <w:p>
+      <w:pPr>
+        <w:ind w:left="360" w:hanging="360"/>
+        <w:rPr>
+          <w:rtl/>
+        </w:rPr>
+      </w:pPr>
+    </w:p>
+    <w:p>
+      <w:pPr>
+        <w:ind w:left="360" w:hanging="360"/>
+        <w:rPr>
+          <w:rtl/>
+        </w:rPr>
+      </w:pPr>
+    </w:p>
+    <w:p>
+      <w:pPr>
+        <w:ind w:left="360" w:hanging="360"/>
+        <w:rPr>
+          <w:rtl/>
+        </w:rPr>
+      </w:pPr>
+    </w:p>
+    <w:p>
+      <w:pPr>
+        <w:ind w:left="360" w:hanging="360"/>
+        <w:rPr>
+          <w:rtl/>
+        </w:rPr>
+      </w:pPr>
+    </w:p>
+    <w:p>
+      <w:pPr>
+        <w:ind w:left="360" w:hanging="360"/>
+        <w:rPr>
+          <w:rtl/>
+        </w:rPr>
+      </w:pPr>
+    </w:p>
+    <w:p>
+      <w:pPr>
+        <w:ind w:left="360" w:hanging="360"/>
+        <w:rPr>
+          <w:rtl/>
+        </w:rPr>
+      </w:pPr>
+    </w:p>
+    <w:p>
+      <w:pPr>
+        <w:ind w:left="360" w:hanging="360"/>
+        <w:rPr>
+          <w:rtl/>
+        </w:rPr>
+      </w:pPr>
+      <w:r>
+        <w:rPr>
+          <w:sz w:val="28"/>
+          <w:szCs w:val="28"/>
+          <w:rtl/>
+        </w:rPr>
+        <mc:AlternateContent>
+          <mc:Choice Requires="wps">
+            <w:drawing>
+              <wp:anchor distT="0" distB="0" distL="114300" distR="114300" simplePos="0" relativeHeight="251661312" behindDoc="0" locked="0" layoutInCell="1" allowOverlap="1" wp14:anchorId="5B9052E9" wp14:editId="6DA47EEC">
+                <wp:simplePos x="0" y="0"/>
+                <wp:positionH relativeFrom="margin">
+                  <wp:posOffset>295275</wp:posOffset>
+                </wp:positionH>
+                <wp:positionV relativeFrom="paragraph">
+                  <wp:posOffset>229235</wp:posOffset>
+                </wp:positionV>
+                <wp:extent cx="4543425" cy="1733550"/>
+                <wp:effectExtent l="0" t="0" r="0" b="0"/>
+                <wp:wrapNone/>
+                <wp:docPr id="620781038" name="Text Box 5"/>
+                <wp:cNvGraphicFramePr/>
+                <a:graphic xmlns:a="http://schemas.openxmlformats.org/drawingml/2006/main">
+                  <a:graphicData uri="http://schemas.microsoft.com/office/word/2010/wordprocessingShape">
+                    <wps:wsp>
+                      <wps:cNvSpPr txBox="1"/>
+                      <wps:spPr>
+                        <a:xfrm>
+                          <a:off x="0" y="0"/>
+                          <a:ext cx="4543425" cy="1733550"/>
+                        </a:xfrm>
+                        <a:prstGeom prst="rect">
+                          <a:avLst/>
+                        </a:prstGeom>
+                        <a:noFill/>
+                        <a:ln w="6350">
+                          <a:noFill/>
+                        </a:ln>
+                      </wps:spPr>
+                      <wps:txbx>
+                        <w:txbxContent>
+                          <w:p>
+                            <w:pPr>
+                              <w:jc w:val="center"/>
+                              <w:rPr>
+                                <w:b/>
+                                <w:bCs/>
+                                <w:sz w:val="40"/>
+                                <w:szCs w:val="40"/>
+                              </w:rPr>
+                            </w:pPr>
+                            <w:r>
+                              <w:rPr>
+                                <w:b/>
+                                <w:bCs/>
+                                <w:sz w:val="40"/>
+                                <w:szCs w:val="40"/>
+                                <w:rtl/>
+                              </w:rPr>
+                              <w:t>تقديم:</w:t>
+                            </w:r>
+                          </w:p>
+                          <w:p>
+                            <w:pPr>
+                              <w:rPr>
+                                <w:sz w:val="36"/>
+                                <w:szCs w:val="36"/>
+                                <w:rtl/>
+                              </w:rPr>
+                            </w:pPr>
+                            <w:r>
+                              <w:rPr>
+                                <w:rFonts w:hint="cs"/>
+                                <w:sz w:val="36"/>
+                                <w:szCs w:val="36"/>
+                                <w:rtl/>
+                              </w:rPr>
+                              <w:t>أ</w:t>
+                            </w:r>
+                            <w:r>
+                              <w:rPr>
+                                <w:sz w:val="36"/>
+                                <w:szCs w:val="36"/>
+                                <w:rtl/>
+                              </w:rPr>
+                              <w:t>حمد عبد الحكيم شباط</w:t>
+                            </w:r>
+                            <w:r>
+                              <w:rPr>
+                                <w:sz w:val="36"/>
+                                <w:szCs w:val="36"/>
+                                <w:rtl/>
+                              </w:rPr>
+                              <w:t xml:space="preserve">        </w:t>
+                            </w:r>
+                            <w:r>
+                              <w:rPr>
+                                <w:rFonts w:hint="cs"/>
+                                <w:sz w:val="36"/>
+                                <w:szCs w:val="36"/>
+                                <w:rtl/>
+                              </w:rPr>
+                              <w:t xml:space="preserve">        </w:t>
+                            </w:r>
+                            <w:r>
+                              <w:rPr>
+                                <w:sz w:val="36"/>
+                                <w:szCs w:val="36"/>
+                                <w:rtl/>
+                              </w:rPr>
+                              <w:t xml:space="preserve">  </w:t>
+                            </w:r>
+                            <w:r>
+                              <w:rPr>
+                                <w:rFonts w:hint="cs"/>
+                                <w:sz w:val="36"/>
+                                <w:szCs w:val="36"/>
+                                <w:rtl/>
+                              </w:rPr>
+                              <w:t>أ</w:t>
+                            </w:r>
+                            <w:r>
+                              <w:rPr>
+                                <w:sz w:val="36"/>
+                                <w:szCs w:val="36"/>
+                                <w:rtl/>
+                              </w:rPr>
+                              <w:t>حمد خالد الخوالده</w:t>
+                            </w:r>
+                          </w:p>
+                          <w:p>
+                            <w:pPr>
+                              <w:rPr>
+                                <w:sz w:val="36"/>
+                                <w:szCs w:val="36"/>
+                                <w:rtl/>
+                              </w:rPr>
+                            </w:pPr>
+                            <w:r>
+                              <w:rPr>
+                                <w:sz w:val="36"/>
+                                <w:szCs w:val="36"/>
+                                <w:rtl/>
+                              </w:rPr>
+                              <w:t>عبد الهادي إسماعيل الهلال</w:t>
+                            </w:r>
+                            <w:r>
+                              <w:rPr>
+                                <w:sz w:val="36"/>
+                                <w:szCs w:val="36"/>
+                                <w:rtl/>
+                              </w:rPr>
+                              <w:t xml:space="preserve">          </w:t>
+                            </w:r>
+                            <w:r>
+                              <w:rPr>
+                                <w:rFonts w:hint="cs"/>
+                                <w:sz w:val="36"/>
+                                <w:szCs w:val="36"/>
+                                <w:rtl/>
+                              </w:rPr>
+                              <w:t xml:space="preserve">  </w:t>
+                            </w:r>
+                            <w:r>
+                              <w:rPr>
+                                <w:sz w:val="36"/>
+                                <w:szCs w:val="36"/>
+                                <w:rtl/>
+                              </w:rPr>
+                              <w:t>نديم احمدعيروطه</w:t>
+                            </w:r>
+                          </w:p>
+                          <w:p>
+                            <w:pPr>
+                              <w:jc w:val="center"/>
+                              <w:rPr>
+                                <w:sz w:val="36"/>
+                                <w:szCs w:val="36"/>
+                                <w:rtl/>
+                              </w:rPr>
+                            </w:pPr>
+                            <w:r>
+                              <w:rPr>
+                                <w:rFonts w:hint="cs"/>
+                                <w:sz w:val="36"/>
+                                <w:szCs w:val="36"/>
+                                <w:rtl/>
+                              </w:rPr>
+                              <w:t>اسامة عماد الهبو</w:t>
+                            </w:r>
+                            <w:r>
+                              <w:rPr>
+                                <w:sz w:val="36"/>
+                                <w:szCs w:val="36"/>
+                                <w:rtl/>
+                              </w:rPr>
+                              <w:t xml:space="preserve">            </w:t>
+                            </w:r>
+                          </w:p>
+                        </w:txbxContent>
+                      </wps:txbx>
+                      <wps:bodyPr rot="0" spcFirstLastPara="0" vertOverflow="clip" horzOverflow="clip" vert="horz" wrap="square" lIns="91440" tIns="45720" rIns="91440" bIns="45720" numCol="1" spcCol="0" rtlCol="1" fromWordArt="0" anchor="t" anchorCtr="0" forceAA="0" compatLnSpc="1">
+                        <a:prstTxWarp prst="textNoShape">
+                          <a:avLst/>
+                        </a:prstTxWarp>
+                        <a:noAutofit/>
+                      </wps:bodyPr>
+                    </wps:wsp>
+                  </a:graphicData>
+                </a:graphic>
+                <wp14:sizeRelH relativeFrom="margin">
+                  <wp14:pctWidth>0</wp14:pctWidth>
+                </wp14:sizeRelH>
+                <wp14:sizeRelV relativeFrom="margin">
+                  <wp14:pctHeight>0</wp14:pctHeight>
+                </wp14:sizeRelV>
+              </wp:anchor>
+            </w:drawing>
+          </mc:Choice>
+          <mc:Fallback>
+            <w:pict>
+              <v:shape w14:anchorId="5B9052E9" id="Text Box 5" o:spid="_x0000_s1028" type="#_x0000_t202" style="position:absolute;left:0;text-align:left;margin-left:23.25pt;margin-top:18.05pt;width:357.75pt;height:136.5pt;z-index:251661312;visibility:visible;mso-wrap-style:square;mso-width-percent:0;mso-height-percent:0;mso-wrap-distance-left:9pt;mso-wrap-distance-top:0;mso-wrap-distance-right:9pt;mso-wrap-distance-bottom:0;mso-position-horizontal:absolute;mso-position-horizontal-relative:margin;mso-position-vertical:absolute;mso-position-vertical-relative:text;mso-width-percent:0;mso-height-percent:0;mso-width-relative:margin;mso-height-relative:margin;v-text-anchor:top" o:gfxdata="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" filled="f" stroked="f" strokeweight=".5pt">
+                <v:textbox>
+                  <w:txbxContent>
+                    <w:p>
+                      <w:pPr>
+                        <w:jc w:val="center"/>
+                        <w:rPr>
+                          <w:b/>
+                          <w:bCs/>
+                          <w:sz w:val="40"/>
+                          <w:szCs w:val="40"/>
+                        </w:rPr>
+                      </w:pPr>
+                      <w:r>
+                        <w:rPr>
+                          <w:b/>
+                          <w:bCs/>
+                          <w:sz w:val="40"/>
+                          <w:szCs w:val="40"/>
+                          <w:rtl/>
+                        </w:rPr>
+                        <w:t>تقديم:</w:t>
+                      </w:r>
+                    </w:p>
+                    <w:p>
+                      <w:pPr>
+                        <w:rPr>
+                          <w:sz w:val="36"/>
+                          <w:szCs w:val="36"/>
+                          <w:rtl/>
+                        </w:rPr>
+                      </w:pPr>
+                      <w:r>
+                        <w:rPr>
+                          <w:rFonts w:hint="cs"/>
+                          <w:sz w:val="36"/>
+                          <w:szCs w:val="36"/>
+                          <w:rtl/>
+                        </w:rPr>
+                        <w:t>أ</w:t>
+                      </w:r>
+                      <w:r>
+                        <w:rPr>
+                          <w:sz w:val="36"/>
+                          <w:szCs w:val="36"/>
+                          <w:rtl/>
+                        </w:rPr>
+                        <w:t>حمد عبد الحكيم شباط</w:t>
+                      </w:r>
+                      <w:r>
+                        <w:rPr>
+                          <w:sz w:val="36"/>
+                          <w:szCs w:val="36"/>
+                          <w:rtl/>
+                        </w:rPr>
+                        <w:t xml:space="preserve">        </w:t>
+                      </w:r>
+                      <w:r>
+                        <w:rPr>
+                          <w:rFonts w:hint="cs"/>
+                          <w:sz w:val="36"/>
+                          <w:szCs w:val="36"/>
+                          <w:rtl/>
+                        </w:rPr>
+                        <w:t xml:space="preserve">        </w:t>
+                      </w:r>
+                      <w:r>
+                        <w:rPr>
+                          <w:sz w:val="36"/>
+                          <w:szCs w:val="36"/>
+                          <w:rtl/>
+                        </w:rPr>
+                        <w:t xml:space="preserve">  </w:t>
+                      </w:r>
+                      <w:r>
+                        <w:rPr>
+                          <w:rFonts w:hint="cs"/>
+                          <w:sz w:val="36"/>
+                          <w:szCs w:val="36"/>
+                          <w:rtl/>
+                        </w:rPr>
+                        <w:t>أ</w:t>
+                      </w:r>
+                      <w:r>
+                        <w:rPr>
+                          <w:sz w:val="36"/>
+                          <w:szCs w:val="36"/>
+                          <w:rtl/>
+                        </w:rPr>
+                        <w:t>حمد خالد الخوالده</w:t>
+                      </w:r>
+                    </w:p>
+                    <w:p>
+                      <w:pPr>
+                        <w:rPr>
+                          <w:sz w:val="36"/>
+                          <w:szCs w:val="36"/>
+                          <w:rtl/>
+                        </w:rPr>
+                      </w:pPr>
+                      <w:r>
+                        <w:rPr>
+                          <w:sz w:val="36"/>
+                          <w:szCs w:val="36"/>
+                          <w:rtl/>
+                        </w:rPr>
+                        <w:t>عبد الهادي إسماعيل الهلال</w:t>
+                      </w:r>
+                      <w:r>
+                        <w:rPr>
+                          <w:sz w:val="36"/>
+                          <w:szCs w:val="36"/>
+                          <w:rtl/>
+                        </w:rPr>
+                        <w:t xml:space="preserve">          </w:t>
+                      </w:r>
+                      <w:r>
+                        <w:rPr>
+                          <w:rFonts w:hint="cs"/>
+                          <w:sz w:val="36"/>
+                          <w:szCs w:val="36"/>
+                          <w:rtl/>
+                        </w:rPr>
+                        <w:t xml:space="preserve">  </w:t>
+                      </w:r>
+                      <w:r>
+                        <w:rPr>
+                          <w:sz w:val="36"/>
+                          <w:szCs w:val="36"/>
+                          <w:rtl/>
+                        </w:rPr>
+                        <w:t>نديم احمدعيروطه</w:t>
+                      </w:r>
+                    </w:p>
+                    <w:p>
+                      <w:pPr>
+                        <w:jc w:val="center"/>
+                        <w:rPr>
+                          <w:sz w:val="36"/>
+                          <w:szCs w:val="36"/>
+                          <w:rtl/>
+                        </w:rPr>
+                      </w:pPr>
+                      <w:r>
+                        <w:rPr>
+                          <w:rFonts w:hint="cs"/>
+                          <w:sz w:val="36"/>
+                          <w:szCs w:val="36"/>
+                          <w:rtl/>
+                        </w:rPr>
+                        <w:t>اسامة عماد الهبو</w:t>
+                      </w:r>
+                      <w:r>
+                        <w:rPr>
+                          <w:sz w:val="36"/>
+                          <w:szCs w:val="36"/>
+                          <w:rtl/>
+                        </w:rPr>
+                        <w:t xml:space="preserve">            </w:t>
+                      </w:r>
+                    </w:p>
+                  </w:txbxContent>
+                </v:textbox>
+                <w10:wrap anchorx="margin"/>
+              </v:shape>
+            </w:pict>
+          </mc:Fallback>
+        </mc:AlternateContent>
+      </w:r>
+    </w:p>
+    <w:p>
+      <w:pPr>
+        <w:ind w:left="360" w:hanging="360"/>
+        <w:rPr>
+          <w:rtl/>
+        </w:rPr>
+      </w:pPr>
+    </w:p>
+    <w:p>
+      <w:pPr>
+        <w:ind w:left="360" w:hanging="360"/>
+        <w:rPr>
+          <w:rtl/>
+        </w:rPr>
+      </w:pPr>
+    </w:p>
+    <w:p>
+      <w:pPr>
+        <w:ind w:left="360" w:hanging="360"/>
+        <w:rPr>
+          <w:rtl/>
+        </w:rPr>
+      </w:pPr>
+    </w:p>
+    <w:p>
+      <w:pPr>
+        <w:ind w:left="360" w:hanging="360"/>
+        <w:rPr>
+          <w:rtl/>
+        </w:rPr>
+      </w:pPr>
+    </w:p>
+    <w:p>
+      <w:pPr>
+        <w:ind w:left="360" w:hanging="360"/>
+        <w:rPr>
+          <w:rtl/>
+        </w:rPr>
+      </w:pPr>
+    </w:p>
+    <w:p>
+      <w:pPr>
+        <w:ind w:left="360" w:hanging="360"/>
+        <w:rPr>
+          <w:rtl/>
+        </w:rPr>
+      </w:pPr>
+    </w:p>
+    <w:p>
+      <w:pPr>
+        <w:ind w:left="360" w:hanging="360"/>
+        <w:rPr>
+          <w:rtl/>
+        </w:rPr>
+      </w:pPr>
+    </w:p>
+    <w:p/>
     <w:p>
       <w:pPr>
         <w:pStyle w:val="ListParagraph"/>
@@ -28,6 +1072,7 @@
           <w:u w:val="single"/>
           <w:rtl/>
         </w:rPr>
+        <w:lastRenderedPageBreak/>
         <w:t>جمع البيانات:</w:t>
       </w:r>
     </w:p>
@@ -655,21 +1700,7 @@
           <w:sz w:val="32"/>
           <w:szCs w:val="32"/>
         </w:rPr>
-        <w:t xml:space="preserve"> </w:t>
-      </w:r>
-      <w:r>
-        <w:rPr>
-          <w:sz w:val="32"/>
-          <w:szCs w:val="32"/>
-        </w:rPr>
-        <w:t>:</w:t>
-      </w:r>
-      <w:r>
-        <w:rPr>
-          <w:sz w:val="32"/>
-          <w:szCs w:val="32"/>
-        </w:rPr>
-        <w:t>(Executive Level Directors)</w:t>
+        <w:t xml:space="preserve"> :(Executive Level Directors)</w:t>
       </w:r>
       <w:r>
         <w:rPr>
@@ -1292,14 +2323,7 @@
           <w:sz w:val="32"/>
           <w:szCs w:val="32"/>
         </w:rPr>
-        <w:t>:</w:t>
-      </w:r>
-      <w:r>
-        <w:rPr>
-          <w:sz w:val="32"/>
-          <w:szCs w:val="32"/>
-        </w:rPr>
-        <w:t xml:space="preserve"> (Supervisors)</w:t>
+        <w:t>: (Supervisors)</w:t>
       </w:r>
       <w:r>
         <w:rPr>
@@ -2888,7 +3912,6 @@
       <w:pPr>
         <w:ind w:left="283"/>
         <w:rPr>
-          <w:rFonts w:hint="cs"/>
           <w:sz w:val="28"/>
           <w:szCs w:val="28"/>
           <w:rtl/>
@@ -2899,7 +3922,6 @@
       <w:pPr>
         <w:pStyle w:val="ListParagraph"/>
         <w:rPr>
-          <w:rFonts w:hint="cs"/>
           <w:sz w:val="28"/>
           <w:szCs w:val="28"/>
           <w:rtl/>
@@ -3725,14 +4747,7 @@
           <w:sz w:val="32"/>
           <w:szCs w:val="32"/>
         </w:rPr>
-        <w:t>:</w:t>
-      </w:r>
-      <w:r>
-        <w:rPr>
-          <w:sz w:val="32"/>
-          <w:szCs w:val="32"/>
-        </w:rPr>
-        <w:t xml:space="preserve"> (Waste)</w:t>
+        <w:t>: (Waste)</w:t>
       </w:r>
       <w:r>
         <w:rPr>
@@ -4294,7 +5309,6 @@
           <w:numId w:val="41"/>
         </w:numPr>
         <w:rPr>
-          <w:rFonts w:hint="cs"/>
           <w:sz w:val="28"/>
           <w:szCs w:val="28"/>
           <w:rtl/>
@@ -4319,7 +5333,6 @@
     <w:p>
       <w:pPr>
         <w:rPr>
-          <w:rFonts w:hint="cs"/>
           <w:sz w:val="28"/>
           <w:szCs w:val="28"/>
           <w:rtl/>

</xml_diff>